<commit_message>
finishes work doc added
</commit_message>
<xml_diff>
--- a/Athinodoros/HTML Jsp.docx
+++ b/Athinodoros/HTML Jsp.docx
@@ -67,14 +67,58 @@
         <w:rPr>
           <w:lang w:val="en-US"/>
         </w:rPr>
-        <w:t xml:space="preserve"> webpages in plain java. The upside is that we already know java and it was a good practice and a solid step forward in implementing Java in different environments. At start the java/HTML code seemed abstract with all the new annotations (for example : &lt;% %&gt; ) but one you learn/realize that this file will be converted into a servlet reverting the code and leaving java code as is and placing HTML code in </w:t>
+        <w:t xml:space="preserve"> webpages in plain java. The upside is that we already know java and it was a good practice and a solid step forward in implementing Java in different environments. At start the java/HTML code seemed abstract with all the new annotations (for example : &lt;% </w:t>
+      </w:r>
+      <w:r>
+        <w:rPr>
+          <w:lang w:val="en-US"/>
+        </w:rPr>
+        <w:t>%</w:t>
+      </w:r>
+      <w:proofErr w:type="gramStart"/>
+      <w:r>
+        <w:rPr>
+          <w:lang w:val="en-US"/>
+        </w:rPr>
+        <w:t>&gt; )</w:t>
+      </w:r>
+      <w:proofErr w:type="gramEnd"/>
+      <w:r>
+        <w:rPr>
+          <w:lang w:val="en-US"/>
+        </w:rPr>
+        <w:t xml:space="preserve"> but once</w:t>
+      </w:r>
+      <w:r>
+        <w:rPr>
+          <w:lang w:val="en-US"/>
+        </w:rPr>
+        <w:t xml:space="preserve"> you learn/realize that this file will be converted into a servlet reverting th</w:t>
+      </w:r>
+      <w:r>
+        <w:rPr>
+          <w:lang w:val="en-US"/>
+        </w:rPr>
+        <w:t>e code and leaving java code as-</w:t>
+      </w:r>
+      <w:r>
+        <w:rPr>
+          <w:lang w:val="en-US"/>
+        </w:rPr>
+        <w:t xml:space="preserve">is </w:t>
+      </w:r>
+      <w:r>
+        <w:rPr>
+          <w:lang w:val="en-US"/>
+        </w:rPr>
+        <w:t xml:space="preserve">and placing HTML code with an </w:t>
       </w:r>
       <w:proofErr w:type="spellStart"/>
       <w:r>
         <w:rPr>
           <w:lang w:val="en-US"/>
         </w:rPr>
-        <w:t>println</w:t>
+        <w:t>OutputStream</w:t>
       </w:r>
       <w:proofErr w:type="spellEnd"/>
       <w:r>
@@ -162,25 +206,19 @@
         <w:br/>
         <w:t>&lt;jsp</w:t>
       </w:r>
-      <w:r>
-        <w:rPr>
-          <w:lang w:val="en-US"/>
-        </w:rPr>
-        <w:t xml:space="preserve">:include page=”” /&gt; And inside the page attribute goes the </w:t>
-      </w:r>
       <w:proofErr w:type="gramStart"/>
       <w:r>
         <w:rPr>
           <w:lang w:val="en-US"/>
         </w:rPr>
-        <w:t>path(</w:t>
+        <w:t>:include</w:t>
       </w:r>
       <w:proofErr w:type="gramEnd"/>
       <w:r>
         <w:rPr>
           <w:lang w:val="en-US"/>
         </w:rPr>
-        <w:t>only if the JSP in not in the default folder ) and the name of the JSP we want to include in a “Parent” JSP.</w:t>
+        <w:t xml:space="preserve"> page=”” /&gt; And inside the page attribute goes the path(only if the JSP in not in the default folder ) and the name of the JSP we want to include in a “Parent” JSP.</w:t>
       </w:r>
       <w:r>
         <w:rPr>
@@ -188,6 +226,413 @@
         </w:rPr>
         <w:br/>
       </w:r>
+    </w:p>
+    <w:p>
+      <w:pPr>
+        <w:rPr>
+          <w:lang w:val="en-US"/>
+        </w:rPr>
+      </w:pPr>
+      <w:r>
+        <w:rPr>
+          <w:lang w:val="en-US"/>
+        </w:rPr>
+        <w:t>The Dashboard(Picture 1) is a perfect example of a good use of that command</w:t>
+      </w:r>
+      <w:r>
+        <w:rPr>
+          <w:lang w:val="en-US"/>
+        </w:rPr>
+        <w:t xml:space="preserve"> were the code is minimized to just few lines and it gives the opportunity to split the complexity to smaller files </w:t>
+      </w:r>
+      <w:r>
+        <w:rPr>
+          <w:lang w:val="en-US"/>
+        </w:rPr>
+        <w:t>:</w:t>
+      </w:r>
+    </w:p>
+    <w:p>
+      <w:pPr>
+        <w:rPr>
+          <w:lang w:val="en-US"/>
+        </w:rPr>
+      </w:pPr>
+      <w:r>
+        <w:rPr>
+          <w:noProof/>
+          <w:lang w:eastAsia="el-GR"/>
+        </w:rPr>
+        <w:drawing>
+          <wp:anchor distT="0" distB="0" distL="114300" distR="114300" simplePos="0" relativeHeight="251658240" behindDoc="1" locked="0" layoutInCell="1" allowOverlap="1" wp14:anchorId="22983553" wp14:editId="444264A1">
+            <wp:simplePos x="0" y="0"/>
+            <wp:positionH relativeFrom="column">
+              <wp:posOffset>-741045</wp:posOffset>
+            </wp:positionH>
+            <wp:positionV relativeFrom="paragraph">
+              <wp:posOffset>27305</wp:posOffset>
+            </wp:positionV>
+            <wp:extent cx="6633845" cy="2135505"/>
+            <wp:effectExtent l="0" t="0" r="0" b="0"/>
+            <wp:wrapTight wrapText="bothSides">
+              <wp:wrapPolygon edited="0">
+                <wp:start x="0" y="0"/>
+                <wp:lineTo x="0" y="21388"/>
+                <wp:lineTo x="21523" y="21388"/>
+                <wp:lineTo x="21523" y="0"/>
+                <wp:lineTo x="0" y="0"/>
+              </wp:wrapPolygon>
+            </wp:wrapTight>
+            <wp:docPr id="1" name="Picture 1"/>
+            <wp:cNvGraphicFramePr>
+              <a:graphicFrameLocks xmlns:a="http://schemas.openxmlformats.org/drawingml/2006/main" noChangeAspect="1"/>
+            </wp:cNvGraphicFramePr>
+            <a:graphic xmlns:a="http://schemas.openxmlformats.org/drawingml/2006/main">
+              <a:graphicData uri="http://schemas.openxmlformats.org/drawingml/2006/picture">
+                <pic:pic xmlns:pic="http://schemas.openxmlformats.org/drawingml/2006/picture">
+                  <pic:nvPicPr>
+                    <pic:cNvPr id="0" name=""/>
+                    <pic:cNvPicPr/>
+                  </pic:nvPicPr>
+                  <pic:blipFill>
+                    <a:blip r:embed="rId7">
+                      <a:extLst>
+                        <a:ext uri="{28A0092B-C50C-407E-A947-70E740481C1C}">
+                          <a14:useLocalDpi xmlns:a14="http://schemas.microsoft.com/office/drawing/2010/main" val="0"/>
+                        </a:ext>
+                      </a:extLst>
+                    </a:blip>
+                    <a:stretch>
+                      <a:fillRect/>
+                    </a:stretch>
+                  </pic:blipFill>
+                  <pic:spPr>
+                    <a:xfrm>
+                      <a:off x="0" y="0"/>
+                      <a:ext cx="6633845" cy="2135505"/>
+                    </a:xfrm>
+                    <a:prstGeom prst="rect">
+                      <a:avLst/>
+                    </a:prstGeom>
+                  </pic:spPr>
+                </pic:pic>
+              </a:graphicData>
+            </a:graphic>
+            <wp14:sizeRelH relativeFrom="page">
+              <wp14:pctWidth>0</wp14:pctWidth>
+            </wp14:sizeRelH>
+            <wp14:sizeRelV relativeFrom="page">
+              <wp14:pctHeight>0</wp14:pctHeight>
+            </wp14:sizeRelV>
+          </wp:anchor>
+        </w:drawing>
+      </w:r>
+      <w:r>
+        <w:rPr>
+          <w:lang w:val="en-US"/>
+        </w:rPr>
+        <w:t>(Picture 1:</w:t>
+      </w:r>
+      <w:r>
+        <w:rPr>
+          <w:lang w:val="en-US"/>
+        </w:rPr>
+        <w:t xml:space="preserve">  </w:t>
+      </w:r>
+      <w:r>
+        <w:rPr>
+          <w:i/>
+          <w:lang w:val="en-US"/>
+        </w:rPr>
+        <w:t>Body element of the Dashboard</w:t>
+      </w:r>
+      <w:r>
+        <w:rPr>
+          <w:lang w:val="en-US"/>
+        </w:rPr>
+        <w:t>)</w:t>
+      </w:r>
+    </w:p>
+    <w:p>
+      <w:pPr>
+        <w:rPr>
+          <w:lang w:val="en-US"/>
+        </w:rPr>
+      </w:pPr>
+    </w:p>
+    <w:p>
+      <w:pPr>
+        <w:rPr>
+          <w:lang w:val="en-US"/>
+        </w:rPr>
+      </w:pPr>
+    </w:p>
+    <w:p>
+      <w:pPr>
+        <w:rPr>
+          <w:lang w:val="en-US"/>
+        </w:rPr>
+      </w:pPr>
+      <w:r>
+        <w:rPr>
+          <w:noProof/>
+          <w:lang w:eastAsia="el-GR"/>
+        </w:rPr>
+        <w:lastRenderedPageBreak/>
+        <w:drawing>
+          <wp:anchor distT="0" distB="0" distL="114300" distR="114300" simplePos="0" relativeHeight="251659264" behindDoc="1" locked="0" layoutInCell="1" allowOverlap="1" wp14:anchorId="123A3A97" wp14:editId="5EE66EB9">
+            <wp:simplePos x="0" y="0"/>
+            <wp:positionH relativeFrom="column">
+              <wp:posOffset>-883920</wp:posOffset>
+            </wp:positionH>
+            <wp:positionV relativeFrom="paragraph">
+              <wp:posOffset>518160</wp:posOffset>
+            </wp:positionV>
+            <wp:extent cx="6858000" cy="3538220"/>
+            <wp:effectExtent l="0" t="0" r="0" b="5080"/>
+            <wp:wrapTight wrapText="bothSides">
+              <wp:wrapPolygon edited="0">
+                <wp:start x="0" y="0"/>
+                <wp:lineTo x="0" y="21515"/>
+                <wp:lineTo x="21540" y="21515"/>
+                <wp:lineTo x="21540" y="0"/>
+                <wp:lineTo x="0" y="0"/>
+              </wp:wrapPolygon>
+            </wp:wrapTight>
+            <wp:docPr id="3" name="Picture 3"/>
+            <wp:cNvGraphicFramePr>
+              <a:graphicFrameLocks xmlns:a="http://schemas.openxmlformats.org/drawingml/2006/main" noChangeAspect="1"/>
+            </wp:cNvGraphicFramePr>
+            <a:graphic xmlns:a="http://schemas.openxmlformats.org/drawingml/2006/main">
+              <a:graphicData uri="http://schemas.openxmlformats.org/drawingml/2006/picture">
+                <pic:pic xmlns:pic="http://schemas.openxmlformats.org/drawingml/2006/picture">
+                  <pic:nvPicPr>
+                    <pic:cNvPr id="0" name=""/>
+                    <pic:cNvPicPr/>
+                  </pic:nvPicPr>
+                  <pic:blipFill>
+                    <a:blip r:embed="rId8" cstate="print">
+                      <a:extLst>
+                        <a:ext uri="{28A0092B-C50C-407E-A947-70E740481C1C}">
+                          <a14:useLocalDpi xmlns:a14="http://schemas.microsoft.com/office/drawing/2010/main" val="0"/>
+                        </a:ext>
+                      </a:extLst>
+                    </a:blip>
+                    <a:stretch>
+                      <a:fillRect/>
+                    </a:stretch>
+                  </pic:blipFill>
+                  <pic:spPr>
+                    <a:xfrm>
+                      <a:off x="0" y="0"/>
+                      <a:ext cx="6858000" cy="3538220"/>
+                    </a:xfrm>
+                    <a:prstGeom prst="rect">
+                      <a:avLst/>
+                    </a:prstGeom>
+                  </pic:spPr>
+                </pic:pic>
+              </a:graphicData>
+            </a:graphic>
+            <wp14:sizeRelH relativeFrom="page">
+              <wp14:pctWidth>0</wp14:pctWidth>
+            </wp14:sizeRelH>
+            <wp14:sizeRelV relativeFrom="page">
+              <wp14:pctHeight>0</wp14:pctHeight>
+            </wp14:sizeRelV>
+          </wp:anchor>
+        </w:drawing>
+      </w:r>
+      <w:r>
+        <w:rPr>
+          <w:lang w:val="en-US"/>
+        </w:rPr>
+        <w:t>Here is a graphical representation of how our Dashboard looks and works like</w:t>
+      </w:r>
+      <w:r>
+        <w:rPr>
+          <w:lang w:val="en-US"/>
+        </w:rPr>
+        <w:t xml:space="preserve"> (Picture 3) and what the basic idea behind our design is</w:t>
+      </w:r>
+      <w:r>
+        <w:rPr>
+          <w:lang w:val="en-US"/>
+        </w:rPr>
+        <w:t>.</w:t>
+      </w:r>
+    </w:p>
+    <w:p>
+      <w:pPr>
+        <w:rPr>
+          <w:lang w:val="en-US"/>
+        </w:rPr>
+      </w:pPr>
+      <w:r>
+        <w:rPr>
+          <w:lang w:val="en-US"/>
+        </w:rPr>
+        <w:t xml:space="preserve">The </w:t>
+      </w:r>
+      <w:proofErr w:type="spellStart"/>
+      <w:r>
+        <w:rPr>
+          <w:lang w:val="en-US"/>
+        </w:rPr>
+        <w:t>UIServlet</w:t>
+      </w:r>
+      <w:proofErr w:type="spellEnd"/>
+      <w:r>
+        <w:rPr>
+          <w:lang w:val="en-US"/>
+        </w:rPr>
+        <w:t xml:space="preserve"> dispatches to the Dashboard with the only exception when the </w:t>
+      </w:r>
+      <w:proofErr w:type="spellStart"/>
+      <w:r>
+        <w:rPr>
+          <w:lang w:val="en-US"/>
+        </w:rPr>
+        <w:t>the</w:t>
+      </w:r>
+      <w:proofErr w:type="spellEnd"/>
+      <w:r>
+        <w:rPr>
+          <w:lang w:val="en-US"/>
+        </w:rPr>
+        <w:t xml:space="preserve"> log-in process fails. </w:t>
+      </w:r>
+    </w:p>
+    <w:p>
+      <w:pPr>
+        <w:rPr>
+          <w:b/>
+          <w:sz w:val="28"/>
+          <w:lang w:val="en-US"/>
+        </w:rPr>
+      </w:pPr>
+      <w:r>
+        <w:rPr>
+          <w:b/>
+          <w:sz w:val="28"/>
+          <w:lang w:val="en-US"/>
+        </w:rPr>
+        <w:t>The Dashboard</w:t>
+      </w:r>
+    </w:p>
+    <w:p>
+      <w:pPr>
+        <w:rPr>
+          <w:lang w:val="en-US"/>
+        </w:rPr>
+      </w:pPr>
+      <w:r>
+        <w:rPr>
+          <w:lang w:val="en-US"/>
+        </w:rPr>
+        <w:t xml:space="preserve">The Dashboard </w:t>
+      </w:r>
+      <w:r>
+        <w:rPr>
+          <w:lang w:val="en-US"/>
+        </w:rPr>
+        <w:t>(</w:t>
+      </w:r>
+      <w:r>
+        <w:rPr>
+          <w:color w:val="FF0000"/>
+          <w:lang w:val="en-US"/>
+        </w:rPr>
+        <w:t>RED box</w:t>
+      </w:r>
+      <w:proofErr w:type="gramStart"/>
+      <w:r>
+        <w:rPr>
+          <w:lang w:val="en-US"/>
+        </w:rPr>
+        <w:t>)</w:t>
+      </w:r>
+      <w:r>
+        <w:rPr>
+          <w:lang w:val="en-US"/>
+        </w:rPr>
+        <w:t xml:space="preserve">  </w:t>
+      </w:r>
+      <w:r>
+        <w:rPr>
+          <w:lang w:val="en-US"/>
+        </w:rPr>
+        <w:t>includes</w:t>
+      </w:r>
+      <w:proofErr w:type="gramEnd"/>
+      <w:r>
+        <w:rPr>
+          <w:lang w:val="en-US"/>
+        </w:rPr>
+        <w:t xml:space="preserve"> 3 different JSP files, the </w:t>
+      </w:r>
+      <w:proofErr w:type="spellStart"/>
+      <w:r>
+        <w:rPr>
+          <w:lang w:val="en-US"/>
+        </w:rPr>
+        <w:t>menus.jsp</w:t>
+      </w:r>
+      <w:proofErr w:type="spellEnd"/>
+      <w:r>
+        <w:rPr>
+          <w:lang w:val="en-US"/>
+        </w:rPr>
+        <w:t xml:space="preserve"> , </w:t>
+      </w:r>
+      <w:proofErr w:type="spellStart"/>
+      <w:r>
+        <w:rPr>
+          <w:lang w:val="en-US"/>
+        </w:rPr>
+        <w:t>Header.jsp</w:t>
+      </w:r>
+      <w:proofErr w:type="spellEnd"/>
+      <w:r>
+        <w:rPr>
+          <w:lang w:val="en-US"/>
+        </w:rPr>
+        <w:t xml:space="preserve"> and </w:t>
+      </w:r>
+      <w:proofErr w:type="spellStart"/>
+      <w:r>
+        <w:rPr>
+          <w:lang w:val="en-US"/>
+        </w:rPr>
+        <w:t>DashboardPicker.jsp</w:t>
+      </w:r>
+      <w:proofErr w:type="spellEnd"/>
+      <w:r>
+        <w:rPr>
+          <w:lang w:val="en-US"/>
+        </w:rPr>
+        <w:t>. The first two (</w:t>
+      </w:r>
+      <w:r>
+        <w:rPr>
+          <w:color w:val="00FFFF"/>
+          <w:lang w:val="en-US"/>
+        </w:rPr>
+        <w:t>CYAN boxes</w:t>
+      </w:r>
+      <w:r>
+        <w:rPr>
+          <w:lang w:val="en-US"/>
+        </w:rPr>
+        <w:t>) are concrete components of the Dashboard Page</w:t>
+      </w:r>
+    </w:p>
+    <w:p>
+      <w:pPr>
+        <w:rPr>
+          <w:lang w:val="en-US"/>
+        </w:rPr>
+      </w:pPr>
       <w:r>
         <w:rPr>
           <w:lang w:val="en-US"/>
@@ -301,22 +746,23 @@
         <w:rPr>
           <w:lang w:val="en-US"/>
         </w:rPr>
-        <w:t xml:space="preserve">The idea of having a lot of CSS files in one project was up for discussions with two opinions one side said one CSS document is more than enough for the whole project and the other side said it is ok to have three different CSS for different cases. We do not use most of the Bootstraps CSS files, but some of the already existing once </w:t>
-      </w:r>
-      <w:proofErr w:type="gramStart"/>
-      <w:r>
-        <w:rPr>
-          <w:lang w:val="en-US"/>
-        </w:rPr>
-        <w:t>were</w:t>
-      </w:r>
-      <w:proofErr w:type="gramEnd"/>
-      <w:r>
-        <w:rPr>
-          <w:lang w:val="en-US"/>
-        </w:rPr>
-        <w:t xml:space="preserve"> modified to match our needs.</w:t>
-      </w:r>
+        <w:lastRenderedPageBreak/>
+        <w:t>The idea of having a lot of CSS files in one project was up for discussions with two opinions one side said one CSS document is more than enough for the whole project and the other side said it is ok to have three different CSS for different cases. We do not use most of the Bootstraps CSS files, but some of the already existing once w</w:t>
+      </w:r>
+      <w:r>
+        <w:rPr>
+          <w:lang w:val="en-US"/>
+        </w:rPr>
+        <w:t>h</w:t>
+      </w:r>
+      <w:r>
+        <w:rPr>
+          <w:lang w:val="en-US"/>
+        </w:rPr>
+        <w:t>ere modified to match our needs.</w:t>
+      </w:r>
+      <w:bookmarkStart w:id="0" w:name="_GoBack"/>
+      <w:bookmarkEnd w:id="0"/>
     </w:p>
     <w:p>
       <w:pPr>
@@ -330,7 +776,6 @@
           <w:b/>
           <w:lang w:val="en-US"/>
         </w:rPr>
-        <w:lastRenderedPageBreak/>
         <w:t xml:space="preserve">USEBEAN – </w:t>
       </w:r>
     </w:p>
@@ -795,55 +1240,221 @@
           <w:sz w:val="20"/>
           <w:lang w:val="en-US"/>
         </w:rPr>
-        <w:t>jsp:setProperty</w:t>
+        <w:t>jsp</w:t>
+      </w:r>
+      <w:proofErr w:type="gramStart"/>
+      <w:r>
+        <w:rPr>
+          <w:i/>
+          <w:sz w:val="20"/>
+          <w:lang w:val="en-US"/>
+        </w:rPr>
+        <w:t>:setProperty</w:t>
       </w:r>
       <w:proofErr w:type="spellEnd"/>
+      <w:proofErr w:type="gramEnd"/>
       <w:r>
         <w:rPr>
           <w:i/>
           <w:sz w:val="20"/>
           <w:lang w:val="en-US"/>
         </w:rPr>
-        <w:t xml:space="preserve"> name=”” prop</w:t>
-      </w:r>
-      <w:bookmarkStart w:id="0" w:name="_GoBack"/>
-      <w:bookmarkEnd w:id="0"/>
-      <w:r>
+        <w:t xml:space="preserve"> name=”” property=”*” /&gt;</w:t>
+      </w:r>
+    </w:p>
+    <w:p>
+      <w:pPr>
+        <w:rPr>
+          <w:sz w:val="20"/>
+          <w:lang w:val="en-US"/>
+        </w:rPr>
+      </w:pPr>
+      <w:r>
+        <w:rPr>
+          <w:sz w:val="20"/>
+          <w:lang w:val="en-US"/>
+        </w:rPr>
+        <w:t>Then it will go through the attributes in the request and see if there are matching set methods it will set them all in the same line.</w:t>
+      </w:r>
+    </w:p>
+    <w:p>
+      <w:pPr>
+        <w:rPr>
+          <w:sz w:val="20"/>
+          <w:lang w:val="en-US"/>
+        </w:rPr>
+      </w:pPr>
+      <w:r>
+        <w:rPr>
+          <w:sz w:val="20"/>
+          <w:lang w:val="en-US"/>
+        </w:rPr>
+        <w:t>All the forms in this project</w:t>
+      </w:r>
+      <w:r>
+        <w:rPr>
+          <w:sz w:val="20"/>
+          <w:lang w:val="en-US"/>
+        </w:rPr>
+        <w:t xml:space="preserve"> </w:t>
+      </w:r>
+      <w:r>
+        <w:rPr>
+          <w:sz w:val="20"/>
+          <w:lang w:val="en-US"/>
+        </w:rPr>
+        <w:t>(excluding the</w:t>
+      </w:r>
+      <w:r>
+        <w:rPr>
+          <w:sz w:val="20"/>
+          <w:lang w:val="en-US"/>
+        </w:rPr>
+        <w:t xml:space="preserve"> file upload form</w:t>
+      </w:r>
+      <w:r>
+        <w:rPr>
+          <w:sz w:val="20"/>
+          <w:lang w:val="en-US"/>
+        </w:rPr>
+        <w:t>)</w:t>
+      </w:r>
+      <w:r>
+        <w:rPr>
+          <w:sz w:val="20"/>
+          <w:lang w:val="en-US"/>
+        </w:rPr>
+        <w:t xml:space="preserve"> are usin</w:t>
+      </w:r>
+      <w:r>
+        <w:rPr>
+          <w:sz w:val="20"/>
+          <w:lang w:val="en-US"/>
+        </w:rPr>
+        <w:t xml:space="preserve">g </w:t>
+      </w:r>
+      <w:r>
+        <w:rPr>
+          <w:sz w:val="20"/>
+          <w:lang w:val="en-US"/>
+        </w:rPr>
+        <w:t xml:space="preserve">this syntax to create a new bean and store it to the session object. A good example would be the newProjectHandler (Picture 2) where a lot of information from a form is placed in a bean in just two </w:t>
+      </w:r>
+      <w:proofErr w:type="gramStart"/>
+      <w:r>
+        <w:rPr>
+          <w:sz w:val="20"/>
+          <w:lang w:val="en-US"/>
+        </w:rPr>
+        <w:t>lines :</w:t>
+      </w:r>
+      <w:proofErr w:type="gramEnd"/>
+    </w:p>
+    <w:p>
+      <w:pPr>
         <w:rPr>
           <w:i/>
           <w:sz w:val="20"/>
           <w:lang w:val="en-US"/>
         </w:rPr>
-        <w:t>erty=”*” /&gt;</w:t>
-      </w:r>
-    </w:p>
-    <w:p>
-      <w:pPr>
-        <w:rPr>
-          <w:sz w:val="20"/>
-          <w:lang w:val="en-US"/>
-        </w:rPr>
-      </w:pPr>
-      <w:r>
-        <w:rPr>
-          <w:sz w:val="20"/>
-          <w:lang w:val="en-US"/>
-        </w:rPr>
-        <w:t>Then it will go through the attributes in the request and see if there are matching set methods it will set them all in the same line.</w:t>
-      </w:r>
-    </w:p>
-    <w:p>
-      <w:pPr>
-        <w:rPr>
-          <w:lang w:val="en-US"/>
-        </w:rPr>
-      </w:pPr>
-      <w:r>
-        <w:rPr>
+      </w:pPr>
+      <w:r>
+        <w:rPr>
+          <w:noProof/>
+          <w:lang w:eastAsia="el-GR"/>
+        </w:rPr>
+        <w:drawing>
+          <wp:inline distT="0" distB="0" distL="0" distR="0" wp14:anchorId="4F58A1BA" wp14:editId="5C843D84">
+            <wp:extent cx="5274310" cy="380312"/>
+            <wp:effectExtent l="0" t="0" r="0" b="1270"/>
+            <wp:docPr id="2" name="Picture 2"/>
+            <wp:cNvGraphicFramePr>
+              <a:graphicFrameLocks xmlns:a="http://schemas.openxmlformats.org/drawingml/2006/main" noChangeAspect="1"/>
+            </wp:cNvGraphicFramePr>
+            <a:graphic xmlns:a="http://schemas.openxmlformats.org/drawingml/2006/main">
+              <a:graphicData uri="http://schemas.openxmlformats.org/drawingml/2006/picture">
+                <pic:pic xmlns:pic="http://schemas.openxmlformats.org/drawingml/2006/picture">
+                  <pic:nvPicPr>
+                    <pic:cNvPr id="0" name=""/>
+                    <pic:cNvPicPr/>
+                  </pic:nvPicPr>
+                  <pic:blipFill>
+                    <a:blip r:embed="rId9"/>
+                    <a:stretch>
+                      <a:fillRect/>
+                    </a:stretch>
+                  </pic:blipFill>
+                  <pic:spPr>
+                    <a:xfrm>
+                      <a:off x="0" y="0"/>
+                      <a:ext cx="5274310" cy="380312"/>
+                    </a:xfrm>
+                    <a:prstGeom prst="rect">
+                      <a:avLst/>
+                    </a:prstGeom>
+                  </pic:spPr>
+                </pic:pic>
+              </a:graphicData>
+            </a:graphic>
+          </wp:inline>
+        </w:drawing>
+      </w:r>
+      <w:r>
+        <w:rPr>
+          <w:sz w:val="20"/>
           <w:lang w:val="en-US"/>
         </w:rPr>
         <w:br/>
-        <w:t>Here is a graphical representation of how our Dashboard looks and works like.</w:t>
+        <w:t xml:space="preserve">(Picture </w:t>
+      </w:r>
+      <w:proofErr w:type="gramStart"/>
+      <w:r>
+        <w:rPr>
+          <w:sz w:val="20"/>
+          <w:lang w:val="en-US"/>
+        </w:rPr>
+        <w:t>2 :</w:t>
+      </w:r>
+      <w:proofErr w:type="gramEnd"/>
+      <w:r>
+        <w:rPr>
+          <w:sz w:val="20"/>
+          <w:lang w:val="en-US"/>
+        </w:rPr>
+        <w:t xml:space="preserve"> </w:t>
+      </w:r>
+      <w:r>
+        <w:rPr>
+          <w:i/>
+          <w:sz w:val="20"/>
+          <w:lang w:val="en-US"/>
+        </w:rPr>
+        <w:t xml:space="preserve">creating a new bean with the name </w:t>
+      </w:r>
+      <w:proofErr w:type="spellStart"/>
+      <w:r>
+        <w:rPr>
+          <w:i/>
+          <w:sz w:val="20"/>
+          <w:lang w:val="en-US"/>
+        </w:rPr>
+        <w:t>newProject</w:t>
+      </w:r>
+      <w:proofErr w:type="spellEnd"/>
+      <w:r>
+        <w:rPr>
+          <w:i/>
+          <w:sz w:val="20"/>
+          <w:lang w:val="en-US"/>
+        </w:rPr>
+        <w:t xml:space="preserve"> and storing it to the session</w:t>
+      </w:r>
+      <w:r>
+        <w:rPr>
+          <w:sz w:val="20"/>
+          <w:lang w:val="en-US"/>
+        </w:rPr>
+        <w:t>)</w:t>
       </w:r>
     </w:p>
     <w:p>
@@ -853,15 +1464,12 @@
           <w:lang w:val="en-US"/>
         </w:rPr>
       </w:pPr>
-      <w:proofErr w:type="gramStart"/>
-      <w:r>
-        <w:rPr>
-          <w:color w:val="FF0000"/>
-          <w:lang w:val="en-US"/>
-        </w:rPr>
-        <w:t>PICTURE/DIAGRAM.</w:t>
-      </w:r>
-      <w:proofErr w:type="gramEnd"/>
+      <w:r>
+        <w:rPr>
+          <w:lang w:val="en-US"/>
+        </w:rPr>
+        <w:br/>
+      </w:r>
     </w:p>
     <w:p>
       <w:pPr>
@@ -888,6 +1496,7 @@
         <w:rPr>
           <w:lang w:val="en-US"/>
         </w:rPr>
+        <w:lastRenderedPageBreak/>
         <w:t>The backlog was created really fast just before the project started and after a sort discussion in the group it was presented at the product owner before the Easter Holy Days.</w:t>
       </w:r>
       <w:r>
@@ -1011,7 +1620,6 @@
         <w:rPr>
           <w:lang w:val="en-US"/>
         </w:rPr>
-        <w:lastRenderedPageBreak/>
         <w:t>5)as</w:t>
       </w:r>
       <w:proofErr w:type="gramEnd"/>
@@ -1508,6 +2116,7 @@
           <w:szCs w:val="23"/>
           <w:lang w:val="en-US" w:eastAsia="el-GR"/>
         </w:rPr>
+        <w:lastRenderedPageBreak/>
         <w:t xml:space="preserve">(((The user stories could have been made better </w:t>
       </w:r>
       <w:r>
@@ -1601,12 +2210,6 @@
           <w:lang w:val="en-US"/>
         </w:rPr>
         <w:br/>
-      </w:r>
-      <w:r>
-        <w:rPr>
-          <w:lang w:val="en-US"/>
-        </w:rPr>
-        <w:lastRenderedPageBreak/>
         <w:t>The view layer takes care of what should be presented on the screen and what are the patterns that we use in the project.</w:t>
       </w:r>
     </w:p>
@@ -2404,6 +3007,36 @@
       <w:contextualSpacing/>
     </w:pPr>
   </w:style>
+  <w:style w:type="paragraph" w:styleId="BalloonText">
+    <w:name w:val="Balloon Text"/>
+    <w:basedOn w:val="Normal"/>
+    <w:link w:val="BalloonTextChar"/>
+    <w:uiPriority w:val="99"/>
+    <w:semiHidden/>
+    <w:unhideWhenUsed/>
+    <w:rsid w:val="00E92F22"/>
+    <w:pPr>
+      <w:spacing w:after="0" w:line="240" w:lineRule="auto"/>
+    </w:pPr>
+    <w:rPr>
+      <w:rFonts w:ascii="Tahoma" w:hAnsi="Tahoma" w:cs="Tahoma"/>
+      <w:sz w:val="16"/>
+      <w:szCs w:val="16"/>
+    </w:rPr>
+  </w:style>
+  <w:style w:type="character" w:customStyle="1" w:styleId="BalloonTextChar">
+    <w:name w:val="Balloon Text Char"/>
+    <w:basedOn w:val="DefaultParagraphFont"/>
+    <w:link w:val="BalloonText"/>
+    <w:uiPriority w:val="99"/>
+    <w:semiHidden/>
+    <w:rsid w:val="00E92F22"/>
+    <w:rPr>
+      <w:rFonts w:ascii="Tahoma" w:hAnsi="Tahoma" w:cs="Tahoma"/>
+      <w:sz w:val="16"/>
+      <w:szCs w:val="16"/>
+    </w:rPr>
+  </w:style>
 </w:styles>
 </file>
 
@@ -2604,6 +3237,36 @@
       <w:ind w:left="720"/>
       <w:contextualSpacing/>
     </w:pPr>
+  </w:style>
+  <w:style w:type="paragraph" w:styleId="BalloonText">
+    <w:name w:val="Balloon Text"/>
+    <w:basedOn w:val="Normal"/>
+    <w:link w:val="BalloonTextChar"/>
+    <w:uiPriority w:val="99"/>
+    <w:semiHidden/>
+    <w:unhideWhenUsed/>
+    <w:rsid w:val="00E92F22"/>
+    <w:pPr>
+      <w:spacing w:after="0" w:line="240" w:lineRule="auto"/>
+    </w:pPr>
+    <w:rPr>
+      <w:rFonts w:ascii="Tahoma" w:hAnsi="Tahoma" w:cs="Tahoma"/>
+      <w:sz w:val="16"/>
+      <w:szCs w:val="16"/>
+    </w:rPr>
+  </w:style>
+  <w:style w:type="character" w:customStyle="1" w:styleId="BalloonTextChar">
+    <w:name w:val="Balloon Text Char"/>
+    <w:basedOn w:val="DefaultParagraphFont"/>
+    <w:link w:val="BalloonText"/>
+    <w:uiPriority w:val="99"/>
+    <w:semiHidden/>
+    <w:rsid w:val="00E92F22"/>
+    <w:rPr>
+      <w:rFonts w:ascii="Tahoma" w:hAnsi="Tahoma" w:cs="Tahoma"/>
+      <w:sz w:val="16"/>
+      <w:szCs w:val="16"/>
+    </w:rPr>
   </w:style>
 </w:styles>
 </file>
@@ -2898,7 +3561,7 @@
 </file>
 
 <file path=customXml/itemProps1.xml><?xml version="1.0" encoding="utf-8"?>
-<ds:datastoreItem xmlns:ds="http://schemas.openxmlformats.org/officeDocument/2006/customXml" ds:itemID="{41A6DB9E-7577-4A6D-81F6-94AF666171AF}">
+<ds:datastoreItem xmlns:ds="http://schemas.openxmlformats.org/officeDocument/2006/customXml" ds:itemID="{6D2DEEEE-7CA0-464E-9B07-0084308E5D94}">
   <ds:schemaRefs>
     <ds:schemaRef ds:uri="http://schemas.openxmlformats.org/officeDocument/2006/bibliography"/>
   </ds:schemaRefs>

</xml_diff>